<commit_message>
added productores list control with photo grabber & gafette printing
</commit_message>
<xml_diff>
--- a/Documentation/Documentation/COTIZACION - IMPRESION Y PERSONALIZACION DE TARJETAS.docx
+++ b/Documentation/Documentation/COTIZACION - IMPRESION Y PERSONALIZACION DE TARJETAS.docx
@@ -4,7 +4,7 @@
   <w:body>
     <w:p>
       <w:pPr>
-        <w:pStyle w:val="Ttulo1"/>
+        <w:pStyle w:val="Heading1"/>
         <w:jc w:val="center"/>
         <w:rPr>
           <w:b/>
@@ -28,7 +28,7 @@
     </w:p>
     <w:p>
       <w:pPr>
-        <w:pStyle w:val="Ttulo2"/>
+        <w:pStyle w:val="Heading2"/>
         <w:jc w:val="both"/>
         <w:rPr>
           <w:lang w:val="es-MX"/>
@@ -49,6 +49,74 @@
     </w:p>
     <w:p>
       <w:pPr>
+        <w:rPr>
+          <w:lang w:val="es-MX"/>
+        </w:rPr>
+      </w:pPr>
+    </w:p>
+    <w:p>
+      <w:pPr>
+        <w:jc w:val="center"/>
+        <w:rPr>
+          <w:lang w:val="es-MX"/>
+        </w:rPr>
+      </w:pPr>
+      <w:r>
+        <w:rPr>
+          <w:noProof/>
+        </w:rPr>
+        <w:drawing>
+          <wp:inline distT="0" distB="0" distL="0" distR="0">
+            <wp:extent cx="3574565" cy="2831123"/>
+            <wp:effectExtent l="0" t="0" r="6985" b="7620"/>
+            <wp:docPr id="1" name="Picture 1"/>
+            <wp:cNvGraphicFramePr>
+              <a:graphicFrameLocks xmlns:a="http://schemas.openxmlformats.org/drawingml/2006/main" noChangeAspect="1"/>
+            </wp:cNvGraphicFramePr>
+            <a:graphic xmlns:a="http://schemas.openxmlformats.org/drawingml/2006/main">
+              <a:graphicData uri="http://schemas.openxmlformats.org/drawingml/2006/picture">
+                <pic:pic xmlns:pic="http://schemas.openxmlformats.org/drawingml/2006/picture">
+                  <pic:nvPicPr>
+                    <pic:cNvPr id="0" name="Picture 1"/>
+                    <pic:cNvPicPr>
+                      <a:picLocks noChangeAspect="1" noChangeArrowheads="1"/>
+                    </pic:cNvPicPr>
+                  </pic:nvPicPr>
+                  <pic:blipFill>
+                    <a:blip r:embed="rId5">
+                      <a:extLst>
+                        <a:ext uri="{28A0092B-C50C-407E-A947-70E740481C1C}">
+                          <a14:useLocalDpi xmlns:a14="http://schemas.microsoft.com/office/drawing/2010/main" val="0"/>
+                        </a:ext>
+                      </a:extLst>
+                    </a:blip>
+                    <a:srcRect/>
+                    <a:stretch>
+                      <a:fillRect/>
+                    </a:stretch>
+                  </pic:blipFill>
+                  <pic:spPr bwMode="auto">
+                    <a:xfrm>
+                      <a:off x="0" y="0"/>
+                      <a:ext cx="3577107" cy="2833136"/>
+                    </a:xfrm>
+                    <a:prstGeom prst="rect">
+                      <a:avLst/>
+                    </a:prstGeom>
+                    <a:noFill/>
+                    <a:ln>
+                      <a:noFill/>
+                    </a:ln>
+                  </pic:spPr>
+                </pic:pic>
+              </a:graphicData>
+            </a:graphic>
+          </wp:inline>
+        </w:drawing>
+      </w:r>
+    </w:p>
+    <w:p>
+      <w:pPr>
         <w:jc w:val="both"/>
         <w:rPr>
           <w:lang w:val="es-MX"/>
@@ -57,7 +125,7 @@
     </w:p>
     <w:p>
       <w:pPr>
-        <w:pStyle w:val="Ttulo3"/>
+        <w:pStyle w:val="Heading3"/>
         <w:jc w:val="both"/>
         <w:rPr>
           <w:lang w:val="es-MX"/>
@@ -126,7 +194,7 @@
     </w:p>
     <w:p>
       <w:pPr>
-        <w:pStyle w:val="Prrafodelista"/>
+        <w:pStyle w:val="ListParagraph"/>
         <w:numPr>
           <w:ilvl w:val="0"/>
           <w:numId w:val="2"/>
@@ -151,7 +219,7 @@
     </w:p>
     <w:p>
       <w:pPr>
-        <w:pStyle w:val="Prrafodelista"/>
+        <w:pStyle w:val="ListParagraph"/>
         <w:numPr>
           <w:ilvl w:val="1"/>
           <w:numId w:val="2"/>
@@ -170,7 +238,7 @@
     </w:p>
     <w:p>
       <w:pPr>
-        <w:pStyle w:val="Prrafodelista"/>
+        <w:pStyle w:val="ListParagraph"/>
         <w:ind w:left="1440"/>
         <w:jc w:val="both"/>
         <w:rPr>
@@ -180,7 +248,7 @@
     </w:p>
     <w:p>
       <w:pPr>
-        <w:pStyle w:val="Prrafodelista"/>
+        <w:pStyle w:val="ListParagraph"/>
         <w:numPr>
           <w:ilvl w:val="0"/>
           <w:numId w:val="2"/>
@@ -199,7 +267,7 @@
     </w:p>
     <w:p>
       <w:pPr>
-        <w:pStyle w:val="Prrafodelista"/>
+        <w:pStyle w:val="ListParagraph"/>
         <w:jc w:val="both"/>
         <w:rPr>
           <w:lang w:val="es-MX"/>
@@ -208,7 +276,7 @@
     </w:p>
     <w:p>
       <w:pPr>
-        <w:pStyle w:val="Prrafodelista"/>
+        <w:pStyle w:val="ListParagraph"/>
         <w:numPr>
           <w:ilvl w:val="0"/>
           <w:numId w:val="2"/>
@@ -233,15 +301,16 @@
     </w:p>
     <w:p>
       <w:pPr>
-        <w:pStyle w:val="Prrafodelista"/>
-        <w:rPr>
-          <w:lang w:val="es-MX"/>
-        </w:rPr>
-      </w:pPr>
-    </w:p>
-    <w:p>
-      <w:pPr>
-        <w:pStyle w:val="Prrafodelista"/>
+        <w:pStyle w:val="ListParagraph"/>
+        <w:jc w:val="both"/>
+        <w:rPr>
+          <w:lang w:val="es-MX"/>
+        </w:rPr>
+      </w:pPr>
+    </w:p>
+    <w:p>
+      <w:pPr>
+        <w:pStyle w:val="ListParagraph"/>
         <w:numPr>
           <w:ilvl w:val="1"/>
           <w:numId w:val="2"/>
@@ -260,7 +329,7 @@
     </w:p>
     <w:p>
       <w:pPr>
-        <w:pStyle w:val="Prrafodelista"/>
+        <w:pStyle w:val="ListParagraph"/>
         <w:numPr>
           <w:ilvl w:val="1"/>
           <w:numId w:val="2"/>
@@ -279,7 +348,7 @@
     </w:p>
     <w:p>
       <w:pPr>
-        <w:pStyle w:val="Prrafodelista"/>
+        <w:pStyle w:val="ListParagraph"/>
         <w:numPr>
           <w:ilvl w:val="1"/>
           <w:numId w:val="2"/>
@@ -298,7 +367,7 @@
     </w:p>
     <w:p>
       <w:pPr>
-        <w:pStyle w:val="Prrafodelista"/>
+        <w:pStyle w:val="ListParagraph"/>
         <w:numPr>
           <w:ilvl w:val="1"/>
           <w:numId w:val="2"/>
@@ -317,7 +386,7 @@
     </w:p>
     <w:p>
       <w:pPr>
-        <w:pStyle w:val="Prrafodelista"/>
+        <w:pStyle w:val="ListParagraph"/>
         <w:ind w:left="1440"/>
         <w:jc w:val="both"/>
         <w:rPr>
@@ -327,7 +396,7 @@
     </w:p>
     <w:p>
       <w:pPr>
-        <w:pStyle w:val="Ttulo3"/>
+        <w:pStyle w:val="Heading3"/>
         <w:rPr>
           <w:lang w:val="es-MX"/>
         </w:rPr>
@@ -345,11 +414,21 @@
           <w:lang w:val="es-MX"/>
         </w:rPr>
       </w:pPr>
-      <w:r>
-        <w:rPr>
-          <w:lang w:val="es-MX"/>
-        </w:rPr>
-        <w:br w:type="page"/>
+      <w:bookmarkStart w:id="0" w:name="_GoBack"/>
+      <w:bookmarkEnd w:id="0"/>
+    </w:p>
+    <w:p>
+      <w:pPr>
+        <w:rPr>
+          <w:lang w:val="es-MX"/>
+        </w:rPr>
+      </w:pPr>
+      <w:r>
+        <w:rPr>
+          <w:lang w:val="es-MX"/>
+        </w:rPr>
+        <w:lastRenderedPageBreak/>
+        <w:t>(Se envió un video demostrativo)</w:t>
       </w:r>
     </w:p>
     <w:p>
@@ -364,7 +443,7 @@
     </w:p>
     <w:p>
       <w:pPr>
-        <w:pStyle w:val="Ttulo3"/>
+        <w:pStyle w:val="Heading3"/>
         <w:rPr>
           <w:lang w:val="es-MX"/>
         </w:rPr>
@@ -429,7 +508,7 @@
     </w:p>
     <w:tbl>
       <w:tblPr>
-        <w:tblStyle w:val="Tablaconcuadrcula"/>
+        <w:tblStyle w:val="TableGrid"/>
         <w:tblW w:w="0" w:type="auto"/>
         <w:tblLook w:val="04A0" w:firstRow="1" w:lastRow="0" w:firstColumn="1" w:lastColumn="0" w:noHBand="0" w:noVBand="1"/>
       </w:tblPr>
@@ -1247,7 +1326,7 @@
     </w:p>
     <w:tbl>
       <w:tblPr>
-        <w:tblStyle w:val="Tablaconcuadrcula"/>
+        <w:tblStyle w:val="TableGrid"/>
         <w:tblW w:w="0" w:type="auto"/>
         <w:tblLook w:val="04A0" w:firstRow="1" w:lastRow="0" w:firstColumn="1" w:lastColumn="0" w:noHBand="0" w:noVBand="1"/>
       </w:tblPr>
@@ -1398,6 +1477,7 @@
               <w:rPr>
                 <w:lang w:val="es-MX"/>
               </w:rPr>
+              <w:lastRenderedPageBreak/>
               <w:t>CINTA DE IMPRESIÓN COLOR: 800011-140 RIBBON COLOR 5 PANEL YMCKO P/ZXP 1/100 IMAGENES</w:t>
             </w:r>
           </w:p>
@@ -1454,7 +1534,6 @@
               <w:rPr>
                 <w:lang w:val="es-MX"/>
               </w:rPr>
-              <w:lastRenderedPageBreak/>
               <w:t>EN CASO DE QUERER IMPRIMIR EN NEGRO: CINTA DE IMPRESIÓN NEGRA: 800011-101 RIBBON NEGRO P/ZXP 1/1000 IMAGENES</w:t>
             </w:r>
           </w:p>
@@ -1949,7 +2028,7 @@
     </w:p>
     <w:p>
       <w:pPr>
-        <w:pStyle w:val="Ttulo3"/>
+        <w:pStyle w:val="Heading3"/>
         <w:rPr>
           <w:lang w:val="es-MX"/>
         </w:rPr>
@@ -1970,7 +2049,7 @@
     </w:p>
     <w:p>
       <w:pPr>
-        <w:pStyle w:val="Prrafodelista"/>
+        <w:pStyle w:val="ListParagraph"/>
         <w:numPr>
           <w:ilvl w:val="0"/>
           <w:numId w:val="7"/>
@@ -2042,7 +2121,7 @@
     </w:p>
     <w:p>
       <w:pPr>
-        <w:pStyle w:val="Prrafodelista"/>
+        <w:pStyle w:val="ListParagraph"/>
         <w:ind w:left="360"/>
         <w:jc w:val="both"/>
         <w:rPr>
@@ -2050,12 +2129,10 @@
           <w:lang w:val="es-MX"/>
         </w:rPr>
       </w:pPr>
-      <w:bookmarkStart w:id="0" w:name="_GoBack"/>
-      <w:bookmarkEnd w:id="0"/>
-    </w:p>
-    <w:p>
-      <w:pPr>
-        <w:pStyle w:val="Prrafodelista"/>
+    </w:p>
+    <w:p>
+      <w:pPr>
+        <w:pStyle w:val="ListParagraph"/>
         <w:numPr>
           <w:ilvl w:val="0"/>
           <w:numId w:val="5"/>
@@ -2106,7 +2183,7 @@
 
 <file path=word/numbering.xml><?xml version="1.0" encoding="utf-8"?>
 <w:numbering xmlns:wpc="http://schemas.microsoft.com/office/word/2010/wordprocessingCanvas" xmlns:mc="http://schemas.openxmlformats.org/markup-compatibility/2006" xmlns:o="urn:schemas-microsoft-com:office:office" xmlns:r="http://schemas.openxmlformats.org/officeDocument/2006/relationships" xmlns:m="http://schemas.openxmlformats.org/officeDocument/2006/math" xmlns:v="urn:schemas-microsoft-com:vml" xmlns:wp14="http://schemas.microsoft.com/office/word/2010/wordprocessingDrawing" xmlns:wp="http://schemas.openxmlformats.org/drawingml/2006/wordprocessingDrawing" xmlns:w10="urn:schemas-microsoft-com:office:word" xmlns:w="http://schemas.openxmlformats.org/wordprocessingml/2006/main" xmlns:w14="http://schemas.microsoft.com/office/word/2010/wordml" xmlns:w15="http://schemas.microsoft.com/office/word/2012/wordml" xmlns:wpg="http://schemas.microsoft.com/office/word/2010/wordprocessingGroup" xmlns:wpi="http://schemas.microsoft.com/office/word/2010/wordprocessingInk" xmlns:wne="http://schemas.microsoft.com/office/word/2006/wordml" xmlns:wps="http://schemas.microsoft.com/office/word/2010/wordprocessingShape" mc:Ignorable="w14 w15 wp14">
-  <w:abstractNum w:abstractNumId="0">
+  <w:abstractNum w:abstractNumId="0" w15:restartNumberingAfterBreak="0">
     <w:nsid w:val="12C241FF"/>
     <w:multiLevelType w:val="hybridMultilevel"/>
     <w:tmpl w:val="261AFF74"/>
@@ -2218,7 +2295,7 @@
       </w:rPr>
     </w:lvl>
   </w:abstractNum>
-  <w:abstractNum w:abstractNumId="1">
+  <w:abstractNum w:abstractNumId="1" w15:restartNumberingAfterBreak="0">
     <w:nsid w:val="4B5966E9"/>
     <w:multiLevelType w:val="hybridMultilevel"/>
     <w:tmpl w:val="A95A5C82"/>
@@ -2330,7 +2407,7 @@
       </w:rPr>
     </w:lvl>
   </w:abstractNum>
-  <w:abstractNum w:abstractNumId="2">
+  <w:abstractNum w:abstractNumId="2" w15:restartNumberingAfterBreak="0">
     <w:nsid w:val="4F1A66DC"/>
     <w:multiLevelType w:val="hybridMultilevel"/>
     <w:tmpl w:val="BE2AC71C"/>
@@ -2443,7 +2520,7 @@
       </w:rPr>
     </w:lvl>
   </w:abstractNum>
-  <w:abstractNum w:abstractNumId="3">
+  <w:abstractNum w:abstractNumId="3" w15:restartNumberingAfterBreak="0">
     <w:nsid w:val="54AD3BF5"/>
     <w:multiLevelType w:val="hybridMultilevel"/>
     <w:tmpl w:val="716C9CD2"/>
@@ -2556,7 +2633,7 @@
       </w:rPr>
     </w:lvl>
   </w:abstractNum>
-  <w:abstractNum w:abstractNumId="4">
+  <w:abstractNum w:abstractNumId="4" w15:restartNumberingAfterBreak="0">
     <w:nsid w:val="6534419D"/>
     <w:multiLevelType w:val="hybridMultilevel"/>
     <w:tmpl w:val="C0D89C02"/>
@@ -2669,7 +2746,7 @@
       </w:rPr>
     </w:lvl>
   </w:abstractNum>
-  <w:abstractNum w:abstractNumId="5">
+  <w:abstractNum w:abstractNumId="5" w15:restartNumberingAfterBreak="0">
     <w:nsid w:val="6B0A1EE2"/>
     <w:multiLevelType w:val="hybridMultilevel"/>
     <w:tmpl w:val="1476343C"/>
@@ -2782,7 +2859,7 @@
       </w:rPr>
     </w:lvl>
   </w:abstractNum>
-  <w:abstractNum w:abstractNumId="6">
+  <w:abstractNum w:abstractNumId="6" w15:restartNumberingAfterBreak="0">
     <w:nsid w:val="7DEA4CB1"/>
     <w:multiLevelType w:val="hybridMultilevel"/>
     <w:tmpl w:val="F4203614"/>
@@ -3312,11 +3389,11 @@
     <w:name w:val="Normal"/>
     <w:qFormat/>
   </w:style>
-  <w:style w:type="paragraph" w:styleId="Ttulo1">
+  <w:style w:type="paragraph" w:styleId="Heading1">
     <w:name w:val="heading 1"/>
     <w:basedOn w:val="Normal"/>
     <w:next w:val="Normal"/>
-    <w:link w:val="Ttulo1Car"/>
+    <w:link w:val="Heading1Char"/>
     <w:uiPriority w:val="9"/>
     <w:qFormat/>
     <w:rsid w:val="000743C1"/>
@@ -3333,11 +3410,11 @@
       <w:szCs w:val="32"/>
     </w:rPr>
   </w:style>
-  <w:style w:type="paragraph" w:styleId="Ttulo2">
+  <w:style w:type="paragraph" w:styleId="Heading2">
     <w:name w:val="heading 2"/>
     <w:basedOn w:val="Normal"/>
     <w:next w:val="Normal"/>
-    <w:link w:val="Ttulo2Car"/>
+    <w:link w:val="Heading2Char"/>
     <w:uiPriority w:val="9"/>
     <w:unhideWhenUsed/>
     <w:qFormat/>
@@ -3355,11 +3432,11 @@
       <w:szCs w:val="26"/>
     </w:rPr>
   </w:style>
-  <w:style w:type="paragraph" w:styleId="Ttulo3">
+  <w:style w:type="paragraph" w:styleId="Heading3">
     <w:name w:val="heading 3"/>
     <w:basedOn w:val="Normal"/>
     <w:next w:val="Normal"/>
-    <w:link w:val="Ttulo3Car"/>
+    <w:link w:val="Heading3Char"/>
     <w:uiPriority w:val="9"/>
     <w:unhideWhenUsed/>
     <w:qFormat/>
@@ -3377,13 +3454,13 @@
       <w:szCs w:val="24"/>
     </w:rPr>
   </w:style>
-  <w:style w:type="character" w:default="1" w:styleId="Fuentedeprrafopredeter">
+  <w:style w:type="character" w:default="1" w:styleId="DefaultParagraphFont">
     <w:name w:val="Default Paragraph Font"/>
     <w:uiPriority w:val="1"/>
     <w:semiHidden/>
     <w:unhideWhenUsed/>
   </w:style>
-  <w:style w:type="table" w:default="1" w:styleId="Tablanormal">
+  <w:style w:type="table" w:default="1" w:styleId="TableNormal">
     <w:name w:val="Normal Table"/>
     <w:uiPriority w:val="99"/>
     <w:semiHidden/>
@@ -3398,16 +3475,16 @@
       </w:tblCellMar>
     </w:tblPr>
   </w:style>
-  <w:style w:type="numbering" w:default="1" w:styleId="Sinlista">
+  <w:style w:type="numbering" w:default="1" w:styleId="NoList">
     <w:name w:val="No List"/>
     <w:uiPriority w:val="99"/>
     <w:semiHidden/>
     <w:unhideWhenUsed/>
   </w:style>
-  <w:style w:type="character" w:customStyle="1" w:styleId="Ttulo1Car">
-    <w:name w:val="Título 1 Car"/>
-    <w:basedOn w:val="Fuentedeprrafopredeter"/>
-    <w:link w:val="Ttulo1"/>
+  <w:style w:type="character" w:customStyle="1" w:styleId="Heading1Char">
+    <w:name w:val="Heading 1 Char"/>
+    <w:basedOn w:val="DefaultParagraphFont"/>
+    <w:link w:val="Heading1"/>
     <w:uiPriority w:val="9"/>
     <w:rsid w:val="000743C1"/>
     <w:rPr>
@@ -3417,10 +3494,10 @@
       <w:szCs w:val="32"/>
     </w:rPr>
   </w:style>
-  <w:style w:type="character" w:customStyle="1" w:styleId="Ttulo2Car">
-    <w:name w:val="Título 2 Car"/>
-    <w:basedOn w:val="Fuentedeprrafopredeter"/>
-    <w:link w:val="Ttulo2"/>
+  <w:style w:type="character" w:customStyle="1" w:styleId="Heading2Char">
+    <w:name w:val="Heading 2 Char"/>
+    <w:basedOn w:val="DefaultParagraphFont"/>
+    <w:link w:val="Heading2"/>
     <w:uiPriority w:val="9"/>
     <w:rsid w:val="000743C1"/>
     <w:rPr>
@@ -3430,7 +3507,7 @@
       <w:szCs w:val="26"/>
     </w:rPr>
   </w:style>
-  <w:style w:type="paragraph" w:styleId="Prrafodelista">
+  <w:style w:type="paragraph" w:styleId="ListParagraph">
     <w:name w:val="List Paragraph"/>
     <w:basedOn w:val="Normal"/>
     <w:uiPriority w:val="34"/>
@@ -3441,10 +3518,10 @@
       <w:contextualSpacing/>
     </w:pPr>
   </w:style>
-  <w:style w:type="character" w:customStyle="1" w:styleId="Ttulo3Car">
-    <w:name w:val="Título 3 Car"/>
-    <w:basedOn w:val="Fuentedeprrafopredeter"/>
-    <w:link w:val="Ttulo3"/>
+  <w:style w:type="character" w:customStyle="1" w:styleId="Heading3Char">
+    <w:name w:val="Heading 3 Char"/>
+    <w:basedOn w:val="DefaultParagraphFont"/>
+    <w:link w:val="Heading3"/>
     <w:uiPriority w:val="9"/>
     <w:rsid w:val="006204F2"/>
     <w:rPr>
@@ -3454,16 +3531,15 @@
       <w:szCs w:val="24"/>
     </w:rPr>
   </w:style>
-  <w:style w:type="table" w:styleId="Tablaconcuadrcula">
+  <w:style w:type="table" w:styleId="TableGrid">
     <w:name w:val="Table Grid"/>
-    <w:basedOn w:val="Tablanormal"/>
+    <w:basedOn w:val="TableNormal"/>
     <w:uiPriority w:val="39"/>
     <w:rsid w:val="00BE59EF"/>
     <w:pPr>
       <w:spacing w:after="0" w:line="240" w:lineRule="auto"/>
     </w:pPr>
     <w:tblPr>
-      <w:tblInd w:w="0" w:type="dxa"/>
       <w:tblBorders>
         <w:top w:val="single" w:sz="4" w:space="0" w:color="auto"/>
         <w:left w:val="single" w:sz="4" w:space="0" w:color="auto"/>
@@ -3472,12 +3548,6 @@
         <w:insideH w:val="single" w:sz="4" w:space="0" w:color="auto"/>
         <w:insideV w:val="single" w:sz="4" w:space="0" w:color="auto"/>
       </w:tblBorders>
-      <w:tblCellMar>
-        <w:top w:w="0" w:type="dxa"/>
-        <w:left w:w="108" w:type="dxa"/>
-        <w:bottom w:w="0" w:type="dxa"/>
-        <w:right w:w="108" w:type="dxa"/>
-      </w:tblCellMar>
     </w:tblPr>
   </w:style>
 </w:styles>

</xml_diff>